<commit_message>
Fixed and updated resume download
</commit_message>
<xml_diff>
--- a/public/ben-savary-software-engineer.docx
+++ b/public/ben-savary-software-engineer.docx
@@ -165,19 +165,8 @@
             <w:sz w:val="20"/>
             <w:szCs w:val="20"/>
           </w:rPr>
-          <w:t>linkedin.com/in/</w:t>
+          <w:t>linkedin.com/in/bensavary</w:t>
         </w:r>
-        <w:proofErr w:type="spellStart"/>
-        <w:r>
-          <w:rPr>
-            <w:rStyle w:val="Hyperlink"/>
-            <w:rFonts w:ascii="Times New Roman" w:eastAsia="Times New Roman" w:hAnsi="Times New Roman" w:cs="Times New Roman"/>
-            <w:sz w:val="20"/>
-            <w:szCs w:val="20"/>
-          </w:rPr>
-          <w:t>bensavary</w:t>
-        </w:r>
-        <w:proofErr w:type="spellEnd"/>
       </w:hyperlink>
       <w:r>
         <w:rPr>
@@ -214,19 +203,8 @@
             <w:sz w:val="20"/>
             <w:szCs w:val="20"/>
           </w:rPr>
-          <w:t>github.com/</w:t>
+          <w:t>github.com/rbsavary</w:t>
         </w:r>
-        <w:proofErr w:type="spellStart"/>
-        <w:r>
-          <w:rPr>
-            <w:rStyle w:val="Hyperlink"/>
-            <w:rFonts w:ascii="Times New Roman" w:eastAsia="Times New Roman" w:hAnsi="Times New Roman" w:cs="Times New Roman"/>
-            <w:sz w:val="20"/>
-            <w:szCs w:val="20"/>
-          </w:rPr>
-          <w:t>rbsavary</w:t>
-        </w:r>
-        <w:proofErr w:type="spellEnd"/>
       </w:hyperlink>
     </w:p>
     <w:p>
@@ -696,27 +674,7 @@
           <w:sz w:val="20"/>
           <w:szCs w:val="20"/>
         </w:rPr>
-        <w:t xml:space="preserve">, </w:t>
-      </w:r>
-      <w:proofErr w:type="spellStart"/>
-      <w:r>
-        <w:rPr>
-          <w:rFonts w:ascii="Times New Roman" w:eastAsia="Times New Roman" w:hAnsi="Times New Roman" w:cs="Times New Roman"/>
-          <w:color w:val="1D1C1D"/>
-          <w:sz w:val="20"/>
-          <w:szCs w:val="20"/>
-        </w:rPr>
-        <w:t>Jquery</w:t>
-      </w:r>
-      <w:proofErr w:type="spellEnd"/>
-      <w:r>
-        <w:rPr>
-          <w:rFonts w:ascii="Times New Roman" w:eastAsia="Times New Roman" w:hAnsi="Times New Roman" w:cs="Times New Roman"/>
-          <w:color w:val="1D1C1D"/>
-          <w:sz w:val="20"/>
-          <w:szCs w:val="20"/>
-        </w:rPr>
-        <w:t>, Bootstrap</w:t>
+        <w:t>, Jquery, Bootstrap</w:t>
       </w:r>
       <w:r>
         <w:rPr>
@@ -1126,7 +1084,6 @@
         </w:rPr>
         <w:tab/>
       </w:r>
-      <w:proofErr w:type="gramStart"/>
       <w:r>
         <w:rPr>
           <w:rStyle w:val="apple-tab-span"/>
@@ -1159,7 +1116,6 @@
         </w:rPr>
         <w:tab/>
       </w:r>
-      <w:proofErr w:type="gramEnd"/>
       <w:r>
         <w:rPr>
           <w:rStyle w:val="apple-tab-span"/>
@@ -1264,25 +1220,7 @@
           <w:sz w:val="20"/>
           <w:szCs w:val="20"/>
         </w:rPr>
-        <w:t xml:space="preserve">Implemented the </w:t>
-      </w:r>
-      <w:proofErr w:type="gramStart"/>
-      <w:r>
-        <w:rPr>
-          <w:color w:val="000000"/>
-          <w:sz w:val="20"/>
-          <w:szCs w:val="20"/>
-        </w:rPr>
-        <w:t>back-end</w:t>
-      </w:r>
-      <w:proofErr w:type="gramEnd"/>
-      <w:r>
-        <w:rPr>
-          <w:color w:val="000000"/>
-          <w:sz w:val="20"/>
-          <w:szCs w:val="20"/>
-        </w:rPr>
-        <w:t xml:space="preserve"> using </w:t>
+        <w:t xml:space="preserve">Implemented the back-end using </w:t>
       </w:r>
       <w:r>
         <w:rPr>
@@ -2094,66 +2032,15 @@
           <w:sz w:val="20"/>
           <w:szCs w:val="20"/>
         </w:rPr>
-        <w:t xml:space="preserve">Financial </w:t>
-      </w:r>
-      <w:r>
-        <w:rPr>
-          <w:rFonts w:ascii="Times New Roman" w:eastAsia="Times New Roman" w:hAnsi="Times New Roman" w:cs="Times New Roman"/>
-          <w:b/>
-          <w:sz w:val="20"/>
-          <w:szCs w:val="20"/>
-        </w:rPr>
-        <w:t>Representative</w:t>
-      </w:r>
-      <w:r>
-        <w:rPr>
-          <w:rFonts w:ascii="Times New Roman" w:eastAsia="Times New Roman" w:hAnsi="Times New Roman" w:cs="Times New Roman"/>
-          <w:b/>
-          <w:sz w:val="20"/>
-          <w:szCs w:val="20"/>
-        </w:rPr>
-        <w:t xml:space="preserve"> - </w:t>
-      </w:r>
-      <w:r>
-        <w:rPr>
-          <w:rFonts w:ascii="Times New Roman" w:eastAsia="Times New Roman" w:hAnsi="Times New Roman" w:cs="Times New Roman"/>
-          <w:b/>
-          <w:sz w:val="20"/>
-          <w:szCs w:val="20"/>
-        </w:rPr>
-        <w:t>MassMutual</w:t>
-      </w:r>
-      <w:r>
-        <w:rPr>
-          <w:rFonts w:ascii="Times New Roman" w:eastAsia="Times New Roman" w:hAnsi="Times New Roman" w:cs="Times New Roman"/>
-          <w:sz w:val="20"/>
-          <w:szCs w:val="20"/>
-        </w:rPr>
-        <w:t xml:space="preserve"> | </w:t>
-      </w:r>
-      <w:r>
-        <w:rPr>
-          <w:rFonts w:ascii="Times New Roman" w:eastAsia="Times New Roman" w:hAnsi="Times New Roman" w:cs="Times New Roman"/>
-          <w:sz w:val="20"/>
-          <w:szCs w:val="20"/>
-        </w:rPr>
-        <w:t>Warren</w:t>
-      </w:r>
-      <w:r>
-        <w:rPr>
-          <w:rFonts w:ascii="Times New Roman" w:eastAsia="Times New Roman" w:hAnsi="Times New Roman" w:cs="Times New Roman"/>
-          <w:sz w:val="20"/>
-          <w:szCs w:val="20"/>
-        </w:rPr>
-        <w:t>,</w:t>
-      </w:r>
-      <w:r>
-        <w:rPr>
-          <w:rFonts w:ascii="Times New Roman" w:eastAsia="Times New Roman" w:hAnsi="Times New Roman" w:cs="Times New Roman"/>
-          <w:sz w:val="20"/>
-          <w:szCs w:val="20"/>
-        </w:rPr>
-        <w:t xml:space="preserve"> NJ</w:t>
+        <w:t>Project Manager – The Opportunity Project</w:t>
+      </w:r>
+      <w:r>
+        <w:rPr>
+          <w:rFonts w:ascii="Times New Roman" w:eastAsia="Times New Roman" w:hAnsi="Times New Roman" w:cs="Times New Roman"/>
+          <w:sz w:val="20"/>
+          <w:szCs w:val="20"/>
+        </w:rPr>
+        <w:t xml:space="preserve"> | Remote</w:t>
       </w:r>
       <w:r>
         <w:rPr>
@@ -2170,79 +2057,7 @@
           <w:sz w:val="20"/>
           <w:szCs w:val="20"/>
         </w:rPr>
-        <w:t xml:space="preserve">   </w:t>
-      </w:r>
-      <w:r>
-        <w:rPr>
-          <w:rFonts w:ascii="Times New Roman" w:eastAsia="Times New Roman" w:hAnsi="Times New Roman" w:cs="Times New Roman"/>
-          <w:b/>
-          <w:sz w:val="20"/>
-          <w:szCs w:val="20"/>
-        </w:rPr>
-        <w:t>0</w:t>
-      </w:r>
-      <w:r>
-        <w:rPr>
-          <w:rFonts w:ascii="Times New Roman" w:eastAsia="Times New Roman" w:hAnsi="Times New Roman" w:cs="Times New Roman"/>
-          <w:b/>
-          <w:sz w:val="20"/>
-          <w:szCs w:val="20"/>
-        </w:rPr>
-        <w:t>7</w:t>
-      </w:r>
-      <w:r>
-        <w:rPr>
-          <w:rFonts w:ascii="Times New Roman" w:eastAsia="Times New Roman" w:hAnsi="Times New Roman" w:cs="Times New Roman"/>
-          <w:b/>
-          <w:sz w:val="20"/>
-          <w:szCs w:val="20"/>
-        </w:rPr>
-        <w:t>/2022</w:t>
-      </w:r>
-      <w:r>
-        <w:rPr>
-          <w:rFonts w:ascii="Times New Roman" w:eastAsia="Times New Roman" w:hAnsi="Times New Roman" w:cs="Times New Roman"/>
-          <w:b/>
-          <w:sz w:val="20"/>
-          <w:szCs w:val="20"/>
-        </w:rPr>
-        <w:t xml:space="preserve"> </w:t>
-      </w:r>
-      <w:r>
-        <w:rPr>
-          <w:rFonts w:ascii="Times New Roman" w:eastAsia="Times New Roman" w:hAnsi="Times New Roman" w:cs="Times New Roman"/>
-          <w:b/>
-          <w:sz w:val="20"/>
-          <w:szCs w:val="20"/>
-        </w:rPr>
-        <w:t>–</w:t>
-      </w:r>
-      <w:r>
-        <w:rPr>
-          <w:rFonts w:ascii="Times New Roman" w:eastAsia="Times New Roman" w:hAnsi="Times New Roman" w:cs="Times New Roman"/>
-          <w:b/>
-          <w:sz w:val="20"/>
-          <w:szCs w:val="20"/>
-        </w:rPr>
-        <w:t xml:space="preserve"> </w:t>
-      </w:r>
-      <w:r>
-        <w:rPr>
-          <w:rFonts w:ascii="Times New Roman" w:eastAsia="Times New Roman" w:hAnsi="Times New Roman" w:cs="Times New Roman"/>
-          <w:b/>
-          <w:sz w:val="20"/>
-          <w:szCs w:val="20"/>
-        </w:rPr>
-        <w:t>04</w:t>
-      </w:r>
-      <w:r>
-        <w:rPr>
-          <w:rFonts w:ascii="Times New Roman" w:eastAsia="Times New Roman" w:hAnsi="Times New Roman" w:cs="Times New Roman"/>
-          <w:b/>
-          <w:sz w:val="20"/>
-          <w:szCs w:val="20"/>
-        </w:rPr>
-        <w:t>/2023</w:t>
+        <w:t xml:space="preserve">   05/2022 – Present</w:t>
       </w:r>
     </w:p>
     <w:p>
@@ -2272,24 +2087,71 @@
           <w:sz w:val="20"/>
           <w:szCs w:val="20"/>
         </w:rPr>
-        <w:t>Conducted thorough financial analysis for clients, identifying areas of improvement and providing recommendations for better financial management</w:t>
-      </w:r>
-      <w:r>
-        <w:rPr>
-          <w:rFonts w:ascii="Times New Roman" w:eastAsia="Times New Roman" w:hAnsi="Times New Roman" w:cs="Times New Roman"/>
-          <w:sz w:val="20"/>
-          <w:szCs w:val="20"/>
-        </w:rPr>
-        <w:t xml:space="preserve"> and </w:t>
-      </w:r>
-      <w:r>
-        <w:rPr>
-          <w:rFonts w:ascii="Times New Roman" w:eastAsia="Times New Roman" w:hAnsi="Times New Roman" w:cs="Times New Roman"/>
-          <w:bCs/>
-          <w:sz w:val="20"/>
-          <w:szCs w:val="20"/>
-        </w:rPr>
-        <w:t>exceptional customer service to clients resulting in 90% customer retention.</w:t>
+        <w:t>Collaborated with a</w:t>
+      </w:r>
+      <w:r>
+        <w:rPr>
+          <w:rFonts w:ascii="Times New Roman" w:eastAsia="Times New Roman" w:hAnsi="Times New Roman" w:cs="Times New Roman"/>
+          <w:sz w:val="20"/>
+          <w:szCs w:val="20"/>
+        </w:rPr>
+        <w:t xml:space="preserve"> cross functional</w:t>
+      </w:r>
+      <w:r>
+        <w:rPr>
+          <w:rFonts w:ascii="Times New Roman" w:eastAsia="Times New Roman" w:hAnsi="Times New Roman" w:cs="Times New Roman"/>
+          <w:sz w:val="20"/>
+          <w:szCs w:val="20"/>
+        </w:rPr>
+        <w:t xml:space="preserve"> team of </w:t>
+      </w:r>
+      <w:r>
+        <w:rPr>
+          <w:rFonts w:ascii="Times New Roman" w:eastAsia="Times New Roman" w:hAnsi="Times New Roman" w:cs="Times New Roman"/>
+          <w:sz w:val="20"/>
+          <w:szCs w:val="20"/>
+        </w:rPr>
+        <w:t>16 S</w:t>
+      </w:r>
+      <w:r>
+        <w:rPr>
+          <w:rFonts w:ascii="Times New Roman" w:eastAsia="Times New Roman" w:hAnsi="Times New Roman" w:cs="Times New Roman"/>
+          <w:sz w:val="20"/>
+          <w:szCs w:val="20"/>
+        </w:rPr>
+        <w:t>oftware Engineers, UX/UI Designers</w:t>
+      </w:r>
+      <w:r>
+        <w:rPr>
+          <w:rFonts w:ascii="Times New Roman" w:eastAsia="Times New Roman" w:hAnsi="Times New Roman" w:cs="Times New Roman"/>
+          <w:sz w:val="20"/>
+          <w:szCs w:val="20"/>
+        </w:rPr>
+        <w:t>, UX Researchers, and Da</w:t>
+      </w:r>
+      <w:r>
+        <w:rPr>
+          <w:rFonts w:ascii="Times New Roman" w:eastAsia="Times New Roman" w:hAnsi="Times New Roman" w:cs="Times New Roman"/>
+          <w:sz w:val="20"/>
+          <w:szCs w:val="20"/>
+        </w:rPr>
+        <w:t xml:space="preserve">ta Scientists and Data Analysts on The </w:t>
+      </w:r>
+      <w:r>
+        <w:rPr>
+          <w:rFonts w:ascii="Times New Roman" w:eastAsia="Times New Roman" w:hAnsi="Times New Roman" w:cs="Times New Roman"/>
+          <w:sz w:val="20"/>
+          <w:szCs w:val="20"/>
+        </w:rPr>
+        <w:t>Opportunity Project, led by the US Census Bureau, the US Department of Commerce</w:t>
+      </w:r>
+      <w:r>
+        <w:rPr>
+          <w:rFonts w:ascii="Times New Roman" w:eastAsia="Times New Roman" w:hAnsi="Times New Roman" w:cs="Times New Roman"/>
+          <w:sz w:val="20"/>
+          <w:szCs w:val="20"/>
+        </w:rPr>
+        <w:t>, and the FDA.</w:t>
       </w:r>
     </w:p>
     <w:p>
@@ -2319,7 +2181,31 @@
           <w:sz w:val="20"/>
           <w:szCs w:val="20"/>
         </w:rPr>
-        <w:t xml:space="preserve">Prospected and acquired new clients through various marketing channels, including cold calling, networking, and referrals. </w:t>
+        <w:t>Used federal data to build an application focu</w:t>
+      </w:r>
+      <w:r>
+        <w:rPr>
+          <w:rFonts w:ascii="Times New Roman" w:eastAsia="Times New Roman" w:hAnsi="Times New Roman" w:cs="Times New Roman"/>
+          <w:sz w:val="20"/>
+          <w:szCs w:val="20"/>
+        </w:rPr>
+        <w:t xml:space="preserve">sed </w:t>
+      </w:r>
+      <w:r>
+        <w:rPr>
+          <w:rFonts w:ascii="Times New Roman" w:eastAsia="Times New Roman" w:hAnsi="Times New Roman" w:cs="Times New Roman"/>
+          <w:sz w:val="20"/>
+          <w:szCs w:val="20"/>
+        </w:rPr>
+        <w:t>seamless data</w:t>
+      </w:r>
+      <w:r>
+        <w:rPr>
+          <w:rFonts w:ascii="Times New Roman" w:eastAsia="Times New Roman" w:hAnsi="Times New Roman" w:cs="Times New Roman"/>
+          <w:sz w:val="20"/>
+          <w:szCs w:val="20"/>
+        </w:rPr>
+        <w:t xml:space="preserve"> collection, standardization, and transmission of data from in vitro diagnostic tests, with a specific emphasis on emerging technologies and digital innovations.</w:t>
       </w:r>
     </w:p>
     <w:p>
@@ -2350,6 +2236,180 @@
           <w:sz w:val="20"/>
           <w:szCs w:val="20"/>
         </w:rPr>
+        <w:t>Led the coordination, planning, and execution of the program, ensuring effective collaboration among participants, timely delivery of project milestones, and successful achievement of the objectives outlined in the problem statement.</w:t>
+      </w:r>
+    </w:p>
+    <w:p>
+      <w:pPr>
+        <w:pBdr>
+          <w:top w:val="nil"/>
+          <w:left w:val="nil"/>
+          <w:bottom w:val="nil"/>
+          <w:right w:val="nil"/>
+          <w:between w:val="nil"/>
+        </w:pBdr>
+        <w:ind w:left="450"/>
+        <w:rPr>
+          <w:rFonts w:ascii="Times New Roman" w:eastAsia="Times New Roman" w:hAnsi="Times New Roman" w:cs="Times New Roman"/>
+          <w:b/>
+          <w:sz w:val="20"/>
+          <w:szCs w:val="20"/>
+        </w:rPr>
+      </w:pPr>
+    </w:p>
+    <w:p>
+      <w:pPr>
+        <w:tabs>
+          <w:tab w:val="right" w:pos="10800"/>
+        </w:tabs>
+        <w:ind w:left="450" w:hanging="360"/>
+        <w:rPr>
+          <w:rFonts w:ascii="Times New Roman" w:eastAsia="Times New Roman" w:hAnsi="Times New Roman" w:cs="Times New Roman"/>
+          <w:b/>
+          <w:sz w:val="20"/>
+          <w:szCs w:val="20"/>
+        </w:rPr>
+      </w:pPr>
+      <w:r>
+        <w:rPr>
+          <w:rFonts w:ascii="Times New Roman" w:eastAsia="Times New Roman" w:hAnsi="Times New Roman" w:cs="Times New Roman"/>
+          <w:b/>
+          <w:sz w:val="20"/>
+          <w:szCs w:val="20"/>
+        </w:rPr>
+        <w:t>Financial Representative - MassMutual</w:t>
+      </w:r>
+      <w:r>
+        <w:rPr>
+          <w:rFonts w:ascii="Times New Roman" w:eastAsia="Times New Roman" w:hAnsi="Times New Roman" w:cs="Times New Roman"/>
+          <w:sz w:val="20"/>
+          <w:szCs w:val="20"/>
+        </w:rPr>
+        <w:t xml:space="preserve"> | Warren, NJ</w:t>
+      </w:r>
+      <w:r>
+        <w:rPr>
+          <w:rFonts w:ascii="Times New Roman" w:eastAsia="Times New Roman" w:hAnsi="Times New Roman" w:cs="Times New Roman"/>
+          <w:sz w:val="20"/>
+          <w:szCs w:val="20"/>
+        </w:rPr>
+        <w:tab/>
+      </w:r>
+      <w:r>
+        <w:rPr>
+          <w:rFonts w:ascii="Times New Roman" w:eastAsia="Times New Roman" w:hAnsi="Times New Roman" w:cs="Times New Roman"/>
+          <w:b/>
+          <w:sz w:val="20"/>
+          <w:szCs w:val="20"/>
+        </w:rPr>
+        <w:t xml:space="preserve">   07/2022 – Present</w:t>
+      </w:r>
+    </w:p>
+    <w:p>
+      <w:pPr>
+        <w:numPr>
+          <w:ilvl w:val="0"/>
+          <w:numId w:val="4"/>
+        </w:numPr>
+        <w:pBdr>
+          <w:top w:val="nil"/>
+          <w:left w:val="nil"/>
+          <w:bottom w:val="nil"/>
+          <w:right w:val="nil"/>
+          <w:between w:val="nil"/>
+        </w:pBdr>
+        <w:ind w:left="450"/>
+        <w:rPr>
+          <w:rFonts w:ascii="Times New Roman" w:eastAsia="Times New Roman" w:hAnsi="Times New Roman" w:cs="Times New Roman"/>
+          <w:b/>
+          <w:sz w:val="20"/>
+          <w:szCs w:val="20"/>
+        </w:rPr>
+      </w:pPr>
+      <w:r>
+        <w:rPr>
+          <w:rFonts w:ascii="Times New Roman" w:eastAsia="Times New Roman" w:hAnsi="Times New Roman" w:cs="Times New Roman"/>
+          <w:sz w:val="20"/>
+          <w:szCs w:val="20"/>
+        </w:rPr>
+        <w:t>Conducted thorough financial analysis for clients, identifying areas of improvement and providing recommendations for better financial management</w:t>
+      </w:r>
+      <w:r>
+        <w:rPr>
+          <w:rFonts w:ascii="Times New Roman" w:eastAsia="Times New Roman" w:hAnsi="Times New Roman" w:cs="Times New Roman"/>
+          <w:sz w:val="20"/>
+          <w:szCs w:val="20"/>
+        </w:rPr>
+        <w:t xml:space="preserve"> and </w:t>
+      </w:r>
+      <w:r>
+        <w:rPr>
+          <w:rFonts w:ascii="Times New Roman" w:eastAsia="Times New Roman" w:hAnsi="Times New Roman" w:cs="Times New Roman"/>
+          <w:bCs/>
+          <w:sz w:val="20"/>
+          <w:szCs w:val="20"/>
+        </w:rPr>
+        <w:t>exceptional customer service to clients resulting in 90% customer retention.</w:t>
+      </w:r>
+    </w:p>
+    <w:p>
+      <w:pPr>
+        <w:numPr>
+          <w:ilvl w:val="0"/>
+          <w:numId w:val="4"/>
+        </w:numPr>
+        <w:pBdr>
+          <w:top w:val="nil"/>
+          <w:left w:val="nil"/>
+          <w:bottom w:val="nil"/>
+          <w:right w:val="nil"/>
+          <w:between w:val="nil"/>
+        </w:pBdr>
+        <w:ind w:left="450"/>
+        <w:rPr>
+          <w:rFonts w:ascii="Times New Roman" w:eastAsia="Times New Roman" w:hAnsi="Times New Roman" w:cs="Times New Roman"/>
+          <w:b/>
+          <w:sz w:val="20"/>
+          <w:szCs w:val="20"/>
+        </w:rPr>
+      </w:pPr>
+      <w:r>
+        <w:rPr>
+          <w:rFonts w:ascii="Times New Roman" w:eastAsia="Times New Roman" w:hAnsi="Times New Roman" w:cs="Times New Roman"/>
+          <w:sz w:val="20"/>
+          <w:szCs w:val="20"/>
+        </w:rPr>
+        <w:t xml:space="preserve">Prospected and acquired new clients through various marketing channels, including cold calling, networking, and referrals. </w:t>
+      </w:r>
+    </w:p>
+    <w:p>
+      <w:pPr>
+        <w:numPr>
+          <w:ilvl w:val="0"/>
+          <w:numId w:val="4"/>
+        </w:numPr>
+        <w:pBdr>
+          <w:top w:val="nil"/>
+          <w:left w:val="nil"/>
+          <w:bottom w:val="nil"/>
+          <w:right w:val="nil"/>
+          <w:between w:val="nil"/>
+        </w:pBdr>
+        <w:ind w:left="450"/>
+        <w:rPr>
+          <w:rFonts w:ascii="Times New Roman" w:eastAsia="Times New Roman" w:hAnsi="Times New Roman" w:cs="Times New Roman"/>
+          <w:b/>
+          <w:sz w:val="20"/>
+          <w:szCs w:val="20"/>
+        </w:rPr>
+      </w:pPr>
+      <w:r>
+        <w:rPr>
+          <w:rFonts w:ascii="Times New Roman" w:eastAsia="Times New Roman" w:hAnsi="Times New Roman" w:cs="Times New Roman"/>
+          <w:bCs/>
+          <w:sz w:val="20"/>
+          <w:szCs w:val="20"/>
+        </w:rPr>
         <w:t>Conducted regular financial education seminars increasing brand awareness and generating new business opportunities.</w:t>
       </w:r>
     </w:p>
@@ -2508,27 +2568,8 @@
           <w:sz w:val="20"/>
           <w:szCs w:val="20"/>
         </w:rPr>
-        <w:t xml:space="preserve">Achieved personal sales targets and performance goals, exceeding </w:t>
-      </w:r>
-      <w:proofErr w:type="gramStart"/>
-      <w:r>
-        <w:rPr>
-          <w:rFonts w:ascii="Times New Roman" w:eastAsia="Times New Roman" w:hAnsi="Times New Roman" w:cs="Times New Roman"/>
-          <w:color w:val="000000"/>
-          <w:sz w:val="20"/>
-          <w:szCs w:val="20"/>
-        </w:rPr>
-        <w:t>expectations</w:t>
-      </w:r>
-      <w:proofErr w:type="gramEnd"/>
-      <w:r>
-        <w:rPr>
-          <w:rFonts w:ascii="Times New Roman" w:eastAsia="Times New Roman" w:hAnsi="Times New Roman" w:cs="Times New Roman"/>
-          <w:color w:val="000000"/>
-          <w:sz w:val="20"/>
-          <w:szCs w:val="20"/>
-        </w:rPr>
-        <w:t xml:space="preserve"> and receiving recognition for outstanding performance.</w:t>
+        <w:lastRenderedPageBreak/>
+        <w:t>Achieved personal sales targets and performance goals, exceeding expectations and receiving recognition for outstanding performance.</w:t>
       </w:r>
     </w:p>
     <w:p>
@@ -2701,27 +2742,7 @@
           <w:sz w:val="20"/>
           <w:szCs w:val="20"/>
         </w:rPr>
-        <w:t xml:space="preserve">Achieved personal sales targets and performance goals, exceeding </w:t>
-      </w:r>
-      <w:proofErr w:type="gramStart"/>
-      <w:r>
-        <w:rPr>
-          <w:rFonts w:ascii="Times New Roman" w:eastAsia="Times New Roman" w:hAnsi="Times New Roman" w:cs="Times New Roman"/>
-          <w:color w:val="000000"/>
-          <w:sz w:val="20"/>
-          <w:szCs w:val="20"/>
-        </w:rPr>
-        <w:t>expectations</w:t>
-      </w:r>
-      <w:proofErr w:type="gramEnd"/>
-      <w:r>
-        <w:rPr>
-          <w:rFonts w:ascii="Times New Roman" w:eastAsia="Times New Roman" w:hAnsi="Times New Roman" w:cs="Times New Roman"/>
-          <w:color w:val="000000"/>
-          <w:sz w:val="20"/>
-          <w:szCs w:val="20"/>
-        </w:rPr>
-        <w:t xml:space="preserve"> and receiving recognition for outstanding performance.</w:t>
+        <w:t>Achieved personal sales targets and performance goals, exceeding expectations and receiving recognition for outstanding performance.</w:t>
       </w:r>
       <w:r>
         <w:rPr>

</xml_diff>